<commit_message>
Added code to draw parameter values
</commit_message>
<xml_diff>
--- a/Ecosystem structure models.docx
+++ b/Ecosystem structure models.docx
@@ -1,6 +1,6 @@
 
 <file path=word/document.xml><?xml version="1.0" encoding="utf-8"?>
-<w:document xmlns:wpc="http://schemas.microsoft.com/office/word/2010/wordprocessingCanvas" xmlns:mc="http://schemas.openxmlformats.org/markup-compatibility/2006" xmlns:o="urn:schemas-microsoft-com:office:office" xmlns:r="http://schemas.openxmlformats.org/officeDocument/2006/relationships" xmlns:m="http://schemas.openxmlformats.org/officeDocument/2006/math" xmlns:v="urn:schemas-microsoft-com:vml" xmlns:wp14="http://schemas.microsoft.com/office/word/2010/wordprocessingDrawing" xmlns:wp="http://schemas.openxmlformats.org/drawingml/2006/wordprocessingDrawing" xmlns:w10="urn:schemas-microsoft-com:office:word" xmlns:w="http://schemas.openxmlformats.org/wordprocessingml/2006/main" xmlns:w14="http://schemas.microsoft.com/office/word/2010/wordml" xmlns:w15="http://schemas.microsoft.com/office/word/2012/wordml" xmlns:wpg="http://schemas.microsoft.com/office/word/2010/wordprocessingGroup" xmlns:wpi="http://schemas.microsoft.com/office/word/2010/wordprocessingInk" xmlns:wne="http://schemas.microsoft.com/office/word/2006/wordml" xmlns:wps="http://schemas.microsoft.com/office/word/2010/wordprocessingShape" mc:Ignorable="w14 w15 wp14">
+<w:document xmlns:wpc="http://schemas.microsoft.com/office/word/2010/wordprocessingCanvas" xmlns:cx="http://schemas.microsoft.com/office/drawing/2014/chartex" xmlns:cx1="http://schemas.microsoft.com/office/drawing/2015/9/8/chartex" xmlns:mc="http://schemas.openxmlformats.org/markup-compatibility/2006" xmlns:o="urn:schemas-microsoft-com:office:office" xmlns:r="http://schemas.openxmlformats.org/officeDocument/2006/relationships" xmlns:m="http://schemas.openxmlformats.org/officeDocument/2006/math" xmlns:v="urn:schemas-microsoft-com:vml" xmlns:wp14="http://schemas.microsoft.com/office/word/2010/wordprocessingDrawing" xmlns:wp="http://schemas.openxmlformats.org/drawingml/2006/wordprocessingDrawing" xmlns:w10="urn:schemas-microsoft-com:office:word" xmlns:w="http://schemas.openxmlformats.org/wordprocessingml/2006/main" xmlns:w14="http://schemas.microsoft.com/office/word/2010/wordml" xmlns:w15="http://schemas.microsoft.com/office/word/2012/wordml" xmlns:w16se="http://schemas.microsoft.com/office/word/2015/wordml/symex" xmlns:wpg="http://schemas.microsoft.com/office/word/2010/wordprocessingGroup" xmlns:wpi="http://schemas.microsoft.com/office/word/2010/wordprocessingInk" xmlns:wne="http://schemas.microsoft.com/office/word/2006/wordml" xmlns:wps="http://schemas.microsoft.com/office/word/2010/wordprocessingShape" mc:Ignorable="w14 w15 w16se wp14">
   <w:body>
     <w:p>
       <w:pPr>
@@ -20,111 +20,111 @@
           <w:b/>
         </w:rPr>
         <w:t>models</w:t>
+      </w:r>
+    </w:p>
+    <w:p>
+      <w:pPr>
+        <w:pStyle w:val="ListParagraph"/>
+        <w:numPr>
+          <w:ilvl w:val="0"/>
+          <w:numId w:val="1"/>
+        </w:numPr>
+        <w:rPr>
+          <w:b/>
+        </w:rPr>
+      </w:pPr>
+      <w:r>
+        <w:rPr>
+          <w:b/>
+        </w:rPr>
+        <w:t>Fox Eradication {bandicoots, soil inverts; toxoplasma not included in model}</w:t>
+      </w:r>
+    </w:p>
+    <w:p>
+      <w:pPr>
+        <w:pStyle w:val="ListParagraph"/>
+        <w:numPr>
+          <w:ilvl w:val="1"/>
+          <w:numId w:val="1"/>
+        </w:numPr>
+        <w:rPr>
+          <w:b/>
+        </w:rPr>
+      </w:pPr>
+      <w:r>
+        <w:t>Validation of model against what’s known to be true</w:t>
+      </w:r>
+    </w:p>
+    <w:p>
+      <w:pPr>
+        <w:pStyle w:val="ListParagraph"/>
+        <w:numPr>
+          <w:ilvl w:val="2"/>
+          <w:numId w:val="1"/>
+        </w:numPr>
+        <w:rPr>
+          <w:b/>
+        </w:rPr>
+      </w:pPr>
+      <w:r>
+        <w:t>Little Penguins increase</w:t>
+      </w:r>
+    </w:p>
+    <w:p>
+      <w:pPr>
+        <w:pStyle w:val="ListParagraph"/>
+        <w:numPr>
+          <w:ilvl w:val="2"/>
+          <w:numId w:val="1"/>
+        </w:numPr>
+        <w:rPr>
+          <w:b/>
+        </w:rPr>
+      </w:pPr>
+      <w:r>
+        <w:t>Swamp Wallabies increase</w:t>
+      </w:r>
+    </w:p>
+    <w:p>
+      <w:pPr>
+        <w:pStyle w:val="ListParagraph"/>
+        <w:numPr>
+          <w:ilvl w:val="2"/>
+          <w:numId w:val="1"/>
+        </w:numPr>
+        <w:rPr>
+          <w:b/>
+        </w:rPr>
+      </w:pPr>
+      <w:r>
+        <w:t>Cape Barren Geese increase</w:t>
+      </w:r>
+    </w:p>
+    <w:p>
+      <w:pPr>
+        <w:pStyle w:val="ListParagraph"/>
+        <w:numPr>
+          <w:ilvl w:val="0"/>
+          <w:numId w:val="1"/>
+        </w:numPr>
+        <w:rPr>
+          <w:b/>
+        </w:rPr>
+      </w:pPr>
+      <w:r>
+        <w:rPr>
+          <w:b/>
+        </w:rPr>
+        <w:t>Cat Eradication</w:t>
+      </w:r>
+      <w:r>
+        <w:rPr>
+          <w:b/>
+        </w:rPr>
+        <w:t xml:space="preserve"> {with foxes suppressed from the model}</w:t>
       </w:r>
       <w:bookmarkStart w:id="0" w:name="_GoBack"/>
       <w:bookmarkEnd w:id="0"/>
-    </w:p>
-    <w:p>
-      <w:pPr>
-        <w:pStyle w:val="ListParagraph"/>
-        <w:numPr>
-          <w:ilvl w:val="0"/>
-          <w:numId w:val="1"/>
-        </w:numPr>
-        <w:rPr>
-          <w:b/>
-        </w:rPr>
-      </w:pPr>
-      <w:r>
-        <w:rPr>
-          <w:b/>
-        </w:rPr>
-        <w:t>Fox Eradication {bandicoots, soil inverts; toxoplasma not included in model}</w:t>
-      </w:r>
-    </w:p>
-    <w:p>
-      <w:pPr>
-        <w:pStyle w:val="ListParagraph"/>
-        <w:numPr>
-          <w:ilvl w:val="1"/>
-          <w:numId w:val="1"/>
-        </w:numPr>
-        <w:rPr>
-          <w:b/>
-        </w:rPr>
-      </w:pPr>
-      <w:r>
-        <w:t>Validation of model against what’s known to be true</w:t>
-      </w:r>
-    </w:p>
-    <w:p>
-      <w:pPr>
-        <w:pStyle w:val="ListParagraph"/>
-        <w:numPr>
-          <w:ilvl w:val="2"/>
-          <w:numId w:val="1"/>
-        </w:numPr>
-        <w:rPr>
-          <w:b/>
-        </w:rPr>
-      </w:pPr>
-      <w:r>
-        <w:t>Little Penguins increase</w:t>
-      </w:r>
-    </w:p>
-    <w:p>
-      <w:pPr>
-        <w:pStyle w:val="ListParagraph"/>
-        <w:numPr>
-          <w:ilvl w:val="2"/>
-          <w:numId w:val="1"/>
-        </w:numPr>
-        <w:rPr>
-          <w:b/>
-        </w:rPr>
-      </w:pPr>
-      <w:r>
-        <w:t>Swamp Wallabies increase</w:t>
-      </w:r>
-    </w:p>
-    <w:p>
-      <w:pPr>
-        <w:pStyle w:val="ListParagraph"/>
-        <w:numPr>
-          <w:ilvl w:val="2"/>
-          <w:numId w:val="1"/>
-        </w:numPr>
-        <w:rPr>
-          <w:b/>
-        </w:rPr>
-      </w:pPr>
-      <w:r>
-        <w:t>Cape Barren Geese increase</w:t>
-      </w:r>
-    </w:p>
-    <w:p>
-      <w:pPr>
-        <w:pStyle w:val="ListParagraph"/>
-        <w:numPr>
-          <w:ilvl w:val="0"/>
-          <w:numId w:val="1"/>
-        </w:numPr>
-        <w:rPr>
-          <w:b/>
-        </w:rPr>
-      </w:pPr>
-      <w:r>
-        <w:rPr>
-          <w:b/>
-        </w:rPr>
-        <w:t>Cat Eradication</w:t>
-      </w:r>
-      <w:r>
-        <w:rPr>
-          <w:b/>
-        </w:rPr>
-        <w:t xml:space="preserve"> {with foxes suppressed from the model}</w:t>
-      </w:r>
     </w:p>
     <w:p>
       <w:pPr>
@@ -272,7 +272,7 @@
 </file>
 
 <file path=word/numbering.xml><?xml version="1.0" encoding="utf-8"?>
-<w:numbering xmlns:wpc="http://schemas.microsoft.com/office/word/2010/wordprocessingCanvas" xmlns:mc="http://schemas.openxmlformats.org/markup-compatibility/2006" xmlns:o="urn:schemas-microsoft-com:office:office" xmlns:r="http://schemas.openxmlformats.org/officeDocument/2006/relationships" xmlns:m="http://schemas.openxmlformats.org/officeDocument/2006/math" xmlns:v="urn:schemas-microsoft-com:vml" xmlns:wp14="http://schemas.microsoft.com/office/word/2010/wordprocessingDrawing" xmlns:wp="http://schemas.openxmlformats.org/drawingml/2006/wordprocessingDrawing" xmlns:w10="urn:schemas-microsoft-com:office:word" xmlns:w="http://schemas.openxmlformats.org/wordprocessingml/2006/main" xmlns:w14="http://schemas.microsoft.com/office/word/2010/wordml" xmlns:w15="http://schemas.microsoft.com/office/word/2012/wordml" xmlns:wpg="http://schemas.microsoft.com/office/word/2010/wordprocessingGroup" xmlns:wpi="http://schemas.microsoft.com/office/word/2010/wordprocessingInk" xmlns:wne="http://schemas.microsoft.com/office/word/2006/wordml" xmlns:wps="http://schemas.microsoft.com/office/word/2010/wordprocessingShape" mc:Ignorable="w14 w15 wp14">
+<w:numbering xmlns:wpc="http://schemas.microsoft.com/office/word/2010/wordprocessingCanvas" xmlns:cx="http://schemas.microsoft.com/office/drawing/2014/chartex" xmlns:cx1="http://schemas.microsoft.com/office/drawing/2015/9/8/chartex" xmlns:mc="http://schemas.openxmlformats.org/markup-compatibility/2006" xmlns:o="urn:schemas-microsoft-com:office:office" xmlns:r="http://schemas.openxmlformats.org/officeDocument/2006/relationships" xmlns:m="http://schemas.openxmlformats.org/officeDocument/2006/math" xmlns:v="urn:schemas-microsoft-com:vml" xmlns:wp14="http://schemas.microsoft.com/office/word/2010/wordprocessingDrawing" xmlns:wp="http://schemas.openxmlformats.org/drawingml/2006/wordprocessingDrawing" xmlns:w10="urn:schemas-microsoft-com:office:word" xmlns:w="http://schemas.openxmlformats.org/wordprocessingml/2006/main" xmlns:w14="http://schemas.microsoft.com/office/word/2010/wordml" xmlns:w15="http://schemas.microsoft.com/office/word/2012/wordml" xmlns:w16se="http://schemas.microsoft.com/office/word/2015/wordml/symex" xmlns:wpg="http://schemas.microsoft.com/office/word/2010/wordprocessingGroup" xmlns:wpi="http://schemas.microsoft.com/office/word/2010/wordprocessingInk" xmlns:wne="http://schemas.microsoft.com/office/word/2006/wordml" xmlns:wps="http://schemas.microsoft.com/office/word/2010/wordprocessingShape" mc:Ignorable="w14 w15 w16se wp14">
   <w:abstractNum w:abstractNumId="0" w15:restartNumberingAfterBreak="0">
     <w:nsid w:val="69EC622C"/>
     <w:multiLevelType w:val="hybridMultilevel"/>
@@ -366,7 +366,7 @@
 </file>
 
 <file path=word/styles.xml><?xml version="1.0" encoding="utf-8"?>
-<w:styles xmlns:mc="http://schemas.openxmlformats.org/markup-compatibility/2006" xmlns:r="http://schemas.openxmlformats.org/officeDocument/2006/relationships" xmlns:w="http://schemas.openxmlformats.org/wordprocessingml/2006/main" xmlns:w14="http://schemas.microsoft.com/office/word/2010/wordml" xmlns:w15="http://schemas.microsoft.com/office/word/2012/wordml" mc:Ignorable="w14 w15">
+<w:styles xmlns:mc="http://schemas.openxmlformats.org/markup-compatibility/2006" xmlns:r="http://schemas.openxmlformats.org/officeDocument/2006/relationships" xmlns:w="http://schemas.openxmlformats.org/wordprocessingml/2006/main" xmlns:w14="http://schemas.microsoft.com/office/word/2010/wordml" xmlns:w15="http://schemas.microsoft.com/office/word/2012/wordml" xmlns:w16se="http://schemas.microsoft.com/office/word/2015/wordml/symex" mc:Ignorable="w14 w15 w16se">
   <w:docDefaults>
     <w:rPrDefault>
       <w:rPr>

</xml_diff>